<commit_message>
Updated several exercises to use auto-properties and nullable types.
Updated several exercises to use auto-properties and nullable types.
</commit_message>
<xml_diff>
--- a/Chap/Prog02/Prog02.docx
+++ b/Chap/Prog02/Prog02.docx
@@ -1,6 +1,6 @@
 
 <file path=word/document.xml><?xml version="1.0" encoding="utf-8"?>
-<w:document xmlns:wpc="http://schemas.microsoft.com/office/word/2010/wordprocessingCanvas" xmlns:cx="http://schemas.microsoft.com/office/drawing/2014/chartex" xmlns:cx1="http://schemas.microsoft.com/office/drawing/2015/9/8/chartex" xmlns:cx2="http://schemas.microsoft.com/office/drawing/2015/10/21/chartex" xmlns:cx3="http://schemas.microsoft.com/office/drawing/2016/5/9/chartex" xmlns:cx4="http://schemas.microsoft.com/office/drawing/2016/5/10/chartex" xmlns:cx5="http://schemas.microsoft.com/office/drawing/2016/5/11/chartex" xmlns:cx6="http://schemas.microsoft.com/office/drawing/2016/5/12/chartex" xmlns:cx7="http://schemas.microsoft.com/office/drawing/2016/5/13/chartex" xmlns:cx8="http://schemas.microsoft.com/office/drawing/2016/5/14/chartex" xmlns:mc="http://schemas.openxmlformats.org/markup-compatibility/2006" xmlns:aink="http://schemas.microsoft.com/office/drawing/2016/ink" xmlns:am3d="http://schemas.microsoft.com/office/drawing/2017/model3d" xmlns:o="urn:schemas-microsoft-com:office:office" xmlns:oel="http://schemas.microsoft.com/office/2019/extlst" xmlns:r="http://schemas.openxmlformats.org/officeDocument/2006/relationships" xmlns:m="http://schemas.openxmlformats.org/officeDocument/2006/math" xmlns:v="urn:schemas-microsoft-com:vml" xmlns:wp14="http://schemas.microsoft.com/office/word/2010/wordprocessingDrawing" xmlns:wp="http://schemas.openxmlformats.org/drawingml/2006/wordprocessingDrawing" xmlns:w10="urn:schemas-microsoft-com:office:word" xmlns:w="http://schemas.openxmlformats.org/wordprocessingml/2006/main" xmlns:w14="http://schemas.microsoft.com/office/word/2010/wordml" xmlns:w15="http://schemas.microsoft.com/office/word/2012/wordml" xmlns:w16cex="http://schemas.microsoft.com/office/word/2018/wordml/cex" xmlns:w16cid="http://schemas.microsoft.com/office/word/2016/wordml/cid" xmlns:w16="http://schemas.microsoft.com/office/word/2018/wordml" xmlns:w16sdtdh="http://schemas.microsoft.com/office/word/2020/wordml/sdtdatahash" xmlns:w16se="http://schemas.microsoft.com/office/word/2015/wordml/symex" xmlns:wpg="http://schemas.microsoft.com/office/word/2010/wordprocessingGroup" xmlns:wpi="http://schemas.microsoft.com/office/word/2010/wordprocessingInk" xmlns:wne="http://schemas.microsoft.com/office/word/2006/wordml" xmlns:wps="http://schemas.microsoft.com/office/word/2010/wordprocessingShape" mc:Ignorable="w14 w15 w16se w16cid w16 w16cex w16sdtdh wp14">
+<w:document xmlns:wpc="http://schemas.microsoft.com/office/word/2010/wordprocessingCanvas" xmlns:cx="http://schemas.microsoft.com/office/drawing/2014/chartex" xmlns:cx1="http://schemas.microsoft.com/office/drawing/2015/9/8/chartex" xmlns:cx2="http://schemas.microsoft.com/office/drawing/2015/10/21/chartex" xmlns:cx3="http://schemas.microsoft.com/office/drawing/2016/5/9/chartex" xmlns:cx4="http://schemas.microsoft.com/office/drawing/2016/5/10/chartex" xmlns:cx5="http://schemas.microsoft.com/office/drawing/2016/5/11/chartex" xmlns:cx6="http://schemas.microsoft.com/office/drawing/2016/5/12/chartex" xmlns:cx7="http://schemas.microsoft.com/office/drawing/2016/5/13/chartex" xmlns:cx8="http://schemas.microsoft.com/office/drawing/2016/5/14/chartex" xmlns:mc="http://schemas.openxmlformats.org/markup-compatibility/2006" xmlns:aink="http://schemas.microsoft.com/office/drawing/2016/ink" xmlns:am3d="http://schemas.microsoft.com/office/drawing/2017/model3d" xmlns:o="urn:schemas-microsoft-com:office:office" xmlns:r="http://schemas.openxmlformats.org/officeDocument/2006/relationships" xmlns:m="http://schemas.openxmlformats.org/officeDocument/2006/math" xmlns:v="urn:schemas-microsoft-com:vml" xmlns:wp14="http://schemas.microsoft.com/office/word/2010/wordprocessingDrawing" xmlns:wp="http://schemas.openxmlformats.org/drawingml/2006/wordprocessingDrawing" xmlns:w10="urn:schemas-microsoft-com:office:word" xmlns:w="http://schemas.openxmlformats.org/wordprocessingml/2006/main" xmlns:w14="http://schemas.microsoft.com/office/word/2010/wordml" xmlns:w15="http://schemas.microsoft.com/office/word/2012/wordml" xmlns:w16cid="http://schemas.microsoft.com/office/word/2016/wordml/cid" xmlns:w16se="http://schemas.microsoft.com/office/word/2015/wordml/symex" xmlns:wpg="http://schemas.microsoft.com/office/word/2010/wordprocessingGroup" xmlns:wpi="http://schemas.microsoft.com/office/word/2010/wordprocessingInk" xmlns:wne="http://schemas.microsoft.com/office/word/2006/wordml" xmlns:wps="http://schemas.microsoft.com/office/word/2010/wordprocessingShape" mc:Ignorable="w14 w15 w16se w16cid wp14">
   <w:body>
     <w:sdt>
       <w:sdtPr>
@@ -2006,7 +2006,13 @@
           <w:rPr>
             <w:webHidden/>
           </w:rPr>
-          <w:t>49</w:t>
+          <w:t>4</w:t>
+        </w:r>
+        <w:r>
+          <w:rPr>
+            <w:webHidden/>
+          </w:rPr>
+          <w:t>9</w:t>
         </w:r>
         <w:r>
           <w:rPr>
@@ -10849,23 +10855,7 @@
           <w:sz w:val="28"/>
           <w:szCs w:val="28"/>
         </w:rPr>
-        <w:t xml:space="preserve">-statement that you cannot do in </w:t>
-      </w:r>
-      <w:proofErr w:type="spellStart"/>
-      <w:r>
-        <w:rPr>
-          <w:sz w:val="28"/>
-          <w:szCs w:val="28"/>
-        </w:rPr>
-        <w:t>a</w:t>
-      </w:r>
-      <w:proofErr w:type="spellEnd"/>
-      <w:r>
-        <w:rPr>
-          <w:sz w:val="28"/>
-          <w:szCs w:val="28"/>
-        </w:rPr>
-        <w:t xml:space="preserve"> </w:t>
+        <w:t xml:space="preserve">-statement that you cannot do in a </w:t>
       </w:r>
       <w:r>
         <w:rPr>
@@ -11202,23 +11192,7 @@
           <w:sz w:val="28"/>
           <w:szCs w:val="28"/>
         </w:rPr>
-        <w:t xml:space="preserve"> where a simple type is the obvious choice for representing some sort of simple data – e.g. </w:t>
-      </w:r>
-      <w:proofErr w:type="spellStart"/>
-      <w:r>
-        <w:rPr>
-          <w:sz w:val="28"/>
-          <w:szCs w:val="28"/>
-        </w:rPr>
-        <w:t>a</w:t>
-      </w:r>
-      <w:proofErr w:type="spellEnd"/>
-      <w:r>
-        <w:rPr>
-          <w:sz w:val="28"/>
-          <w:szCs w:val="28"/>
-        </w:rPr>
-        <w:t xml:space="preserve"> </w:t>
+        <w:t xml:space="preserve"> where a simple type is the obvious choice for representing some sort of simple data – e.g. a </w:t>
       </w:r>
       <w:r>
         <w:rPr>
@@ -21959,23 +21933,7 @@
           <w:sz w:val="28"/>
           <w:szCs w:val="28"/>
         </w:rPr>
-        <w:t xml:space="preserve"> value. In C#, the elements in </w:t>
-      </w:r>
-      <w:proofErr w:type="spellStart"/>
-      <w:r>
-        <w:rPr>
-          <w:sz w:val="28"/>
-          <w:szCs w:val="28"/>
-        </w:rPr>
-        <w:t>a</w:t>
-      </w:r>
-      <w:proofErr w:type="spellEnd"/>
-      <w:r>
-        <w:rPr>
-          <w:sz w:val="28"/>
-          <w:szCs w:val="28"/>
-        </w:rPr>
-        <w:t xml:space="preserve"> array of numerical values are set to 0 (zero) by default, so that will be the initial content of this array. If we already know the initial values when we want to create the array, we can use a handy syntax to put those elements into the array:</w:t>
+        <w:t xml:space="preserve"> value. In C#, the elements in a array of numerical values are set to 0 (zero) by default, so that will be the initial content of this array. If we already know the initial values when we want to create the array, we can use a handy syntax to put those elements into the array:</w:t>
       </w:r>
     </w:p>
     <w:p>
@@ -28026,7 +27984,6 @@
         </w:rPr>
         <w:t xml:space="preserve">The method will return a </w:t>
       </w:r>
-      <w:proofErr w:type="spellStart"/>
       <w:r>
         <w:rPr>
           <w:b/>
@@ -28035,7 +27992,6 @@
         </w:rPr>
         <w:t>bool</w:t>
       </w:r>
-      <w:proofErr w:type="spellEnd"/>
       <w:r>
         <w:rPr>
           <w:sz w:val="28"/>
@@ -39031,13 +38987,13 @@
               <w:tblLook w:val="04A0" w:firstRow="1" w:lastRow="0" w:firstColumn="1" w:lastColumn="0" w:noHBand="0" w:noVBand="1"/>
             </w:tblPr>
             <w:tblGrid>
-              <w:gridCol w:w="2865"/>
-              <w:gridCol w:w="5144"/>
+              <w:gridCol w:w="3885"/>
+              <w:gridCol w:w="4124"/>
             </w:tblGrid>
             <w:tr>
               <w:tc>
                 <w:tcPr>
-                  <w:tcW w:w="2865" w:type="dxa"/>
+                  <w:tcW w:w="3885" w:type="dxa"/>
                   <w:tcBorders>
                     <w:top w:val="single" w:sz="4" w:space="0" w:color="00000A"/>
                     <w:left w:val="single" w:sz="4" w:space="0" w:color="00000A"/>
@@ -39069,11 +39025,66 @@
                     </w:rPr>
                     <w:t>Pressure</w:t>
                   </w:r>
+                  <w:r>
+                    <w:rPr>
+                      <w:rFonts w:ascii="Calibri" w:eastAsia="Times New Roman" w:hAnsi="Calibri" w:cs="Times New Roman"/>
+                      <w:b/>
+                      <w:color w:val="00000A"/>
+                      <w:sz w:val="28"/>
+                      <w:szCs w:val="24"/>
+                      <w:lang w:eastAsia="da-DK"/>
+                    </w:rPr>
+                    <w:t xml:space="preserve"> (</w:t>
+                  </w:r>
+                  <w:r>
+                    <w:rPr>
+                      <w:rFonts w:ascii="Calibri" w:eastAsia="Times New Roman" w:hAnsi="Calibri" w:cs="Times New Roman"/>
+                      <w:b/>
+                      <w:color w:val="00000A"/>
+                      <w:sz w:val="28"/>
+                      <w:szCs w:val="24"/>
+                      <w:lang w:eastAsia="da-DK"/>
+                    </w:rPr>
+                    <w:t xml:space="preserve">measured </w:t>
+                  </w:r>
+                  <w:r>
+                    <w:rPr>
+                      <w:rFonts w:ascii="Calibri" w:eastAsia="Times New Roman" w:hAnsi="Calibri" w:cs="Times New Roman"/>
+                      <w:b/>
+                      <w:color w:val="00000A"/>
+                      <w:sz w:val="28"/>
+                      <w:szCs w:val="24"/>
+                      <w:lang w:eastAsia="da-DK"/>
+                    </w:rPr>
+                    <w:t xml:space="preserve">in </w:t>
+                  </w:r>
+                  <w:r>
+                    <w:rPr>
+                      <w:rFonts w:ascii="Calibri" w:eastAsia="Times New Roman" w:hAnsi="Calibri" w:cs="Times New Roman"/>
+                      <w:b/>
+                      <w:color w:val="00000A"/>
+                      <w:sz w:val="28"/>
+                      <w:szCs w:val="24"/>
+                      <w:lang w:eastAsia="da-DK"/>
+                    </w:rPr>
+                    <w:t>hPa</w:t>
+                  </w:r>
+                  <w:r>
+                    <w:rPr>
+                      <w:rFonts w:ascii="Calibri" w:eastAsia="Times New Roman" w:hAnsi="Calibri" w:cs="Times New Roman"/>
+                      <w:b/>
+                      <w:color w:val="00000A"/>
+                      <w:sz w:val="28"/>
+                      <w:szCs w:val="24"/>
+                      <w:lang w:eastAsia="da-DK"/>
+                    </w:rPr>
+                    <w:t>)</w:t>
+                  </w:r>
                 </w:p>
               </w:tc>
               <w:tc>
                 <w:tcPr>
-                  <w:tcW w:w="5143" w:type="dxa"/>
+                  <w:tcW w:w="4124" w:type="dxa"/>
                   <w:tcBorders>
                     <w:top w:val="single" w:sz="4" w:space="0" w:color="00000A"/>
                     <w:left w:val="single" w:sz="4" w:space="0" w:color="00000A"/>
@@ -39111,7 +39122,7 @@
             <w:tr>
               <w:tc>
                 <w:tcPr>
-                  <w:tcW w:w="2865" w:type="dxa"/>
+                  <w:tcW w:w="3885" w:type="dxa"/>
                   <w:tcBorders>
                     <w:top w:val="single" w:sz="4" w:space="0" w:color="00000A"/>
                     <w:left w:val="single" w:sz="4" w:space="0" w:color="00000A"/>
@@ -39145,7 +39156,7 @@
               </w:tc>
               <w:tc>
                 <w:tcPr>
-                  <w:tcW w:w="5143" w:type="dxa"/>
+                  <w:tcW w:w="4124" w:type="dxa"/>
                   <w:tcBorders>
                     <w:top w:val="single" w:sz="4" w:space="0" w:color="00000A"/>
                     <w:left w:val="single" w:sz="4" w:space="0" w:color="00000A"/>
@@ -39181,7 +39192,7 @@
             <w:tr>
               <w:tc>
                 <w:tcPr>
-                  <w:tcW w:w="2865" w:type="dxa"/>
+                  <w:tcW w:w="3885" w:type="dxa"/>
                   <w:tcBorders>
                     <w:top w:val="single" w:sz="4" w:space="0" w:color="00000A"/>
                     <w:left w:val="single" w:sz="4" w:space="0" w:color="00000A"/>
@@ -39215,7 +39226,7 @@
               </w:tc>
               <w:tc>
                 <w:tcPr>
-                  <w:tcW w:w="5143" w:type="dxa"/>
+                  <w:tcW w:w="4124" w:type="dxa"/>
                   <w:tcBorders>
                     <w:top w:val="single" w:sz="4" w:space="0" w:color="00000A"/>
                     <w:left w:val="single" w:sz="4" w:space="0" w:color="00000A"/>
@@ -39251,7 +39262,7 @@
             <w:tr>
               <w:tc>
                 <w:tcPr>
-                  <w:tcW w:w="2865" w:type="dxa"/>
+                  <w:tcW w:w="3885" w:type="dxa"/>
                   <w:tcBorders>
                     <w:top w:val="single" w:sz="4" w:space="0" w:color="00000A"/>
                     <w:left w:val="single" w:sz="4" w:space="0" w:color="00000A"/>
@@ -39285,7 +39296,7 @@
               </w:tc>
               <w:tc>
                 <w:tcPr>
-                  <w:tcW w:w="5143" w:type="dxa"/>
+                  <w:tcW w:w="4124" w:type="dxa"/>
                   <w:tcBorders>
                     <w:top w:val="single" w:sz="4" w:space="0" w:color="00000A"/>
                     <w:left w:val="single" w:sz="4" w:space="0" w:color="00000A"/>
@@ -39321,7 +39332,7 @@
             <w:tr>
               <w:tc>
                 <w:tcPr>
-                  <w:tcW w:w="2865" w:type="dxa"/>
+                  <w:tcW w:w="3885" w:type="dxa"/>
                   <w:tcBorders>
                     <w:top w:val="single" w:sz="4" w:space="0" w:color="00000A"/>
                     <w:left w:val="single" w:sz="4" w:space="0" w:color="00000A"/>
@@ -39355,7 +39366,7 @@
               </w:tc>
               <w:tc>
                 <w:tcPr>
-                  <w:tcW w:w="5143" w:type="dxa"/>
+                  <w:tcW w:w="4124" w:type="dxa"/>
                   <w:tcBorders>
                     <w:top w:val="single" w:sz="4" w:space="0" w:color="00000A"/>
                     <w:left w:val="single" w:sz="4" w:space="0" w:color="00000A"/>
@@ -39391,7 +39402,7 @@
             <w:tr>
               <w:tc>
                 <w:tcPr>
-                  <w:tcW w:w="2865" w:type="dxa"/>
+                  <w:tcW w:w="3885" w:type="dxa"/>
                   <w:tcBorders>
                     <w:top w:val="single" w:sz="4" w:space="0" w:color="00000A"/>
                     <w:left w:val="single" w:sz="4" w:space="0" w:color="00000A"/>
@@ -39425,7 +39436,7 @@
               </w:tc>
               <w:tc>
                 <w:tcPr>
-                  <w:tcW w:w="5143" w:type="dxa"/>
+                  <w:tcW w:w="4124" w:type="dxa"/>
                   <w:tcBorders>
                     <w:top w:val="single" w:sz="4" w:space="0" w:color="00000A"/>
                     <w:left w:val="single" w:sz="4" w:space="0" w:color="00000A"/>
@@ -47361,7 +47372,27 @@
                 <w:szCs w:val="24"/>
                 <w:lang w:eastAsia="da-DK"/>
               </w:rPr>
-              <w:t xml:space="preserve">. This is a simple representation of a student, with three instance fields; id, name and test scores. The first two are simple, but the “test scores” field is a </w:t>
+              <w:t xml:space="preserve">. This is a simple representation of a student, with three </w:t>
+            </w:r>
+            <w:r>
+              <w:rPr>
+                <w:rFonts w:ascii="Calibri" w:eastAsia="Times New Roman" w:hAnsi="Calibri" w:cs="Times New Roman"/>
+                <w:color w:val="00000A"/>
+                <w:sz w:val="28"/>
+                <w:szCs w:val="24"/>
+                <w:lang w:eastAsia="da-DK"/>
+              </w:rPr>
+              <w:t>properties</w:t>
+            </w:r>
+            <w:r>
+              <w:rPr>
+                <w:rFonts w:ascii="Calibri" w:eastAsia="Times New Roman" w:hAnsi="Calibri" w:cs="Times New Roman"/>
+                <w:color w:val="00000A"/>
+                <w:sz w:val="28"/>
+                <w:szCs w:val="24"/>
+                <w:lang w:eastAsia="da-DK"/>
+              </w:rPr>
+              <w:t xml:space="preserve">; id, name and test scores. The first two are simple, but the “test scores” field is a </w:t>
             </w:r>
             <w:r>
               <w:rPr>
@@ -48834,7 +48865,27 @@
                 <w:szCs w:val="24"/>
                 <w:lang w:eastAsia="da-DK"/>
               </w:rPr>
-              <w:t xml:space="preserve"> class definition by adding enumerated types for gender, eye color, hair color and height category. Use these new types for the four instance variables. The constructor needs some changes as well. Also consider if you still need the properties </w:t>
+              <w:t xml:space="preserve"> class definition by adding enumerated types for gender, eye color, hair color and height category. Use these new types for the four instance </w:t>
+            </w:r>
+            <w:r>
+              <w:rPr>
+                <w:rFonts w:ascii="Calibri" w:eastAsia="Times New Roman" w:hAnsi="Calibri" w:cs="Times New Roman"/>
+                <w:color w:val="00000A"/>
+                <w:sz w:val="24"/>
+                <w:szCs w:val="24"/>
+                <w:lang w:eastAsia="da-DK"/>
+              </w:rPr>
+              <w:t>fields</w:t>
+            </w:r>
+            <w:r>
+              <w:rPr>
+                <w:rFonts w:ascii="Calibri" w:eastAsia="Times New Roman" w:hAnsi="Calibri" w:cs="Times New Roman"/>
+                <w:color w:val="00000A"/>
+                <w:sz w:val="24"/>
+                <w:szCs w:val="24"/>
+                <w:lang w:eastAsia="da-DK"/>
+              </w:rPr>
+              <w:t xml:space="preserve">. The constructor needs some changes as well. Also consider if you still need the properties </w:t>
             </w:r>
             <w:r>
               <w:rPr>
@@ -49538,6 +49589,8 @@
               </w:rPr>
               <w:t>Change the code, such that you get rid of all the instances of the number 5 in the methods. This could be done by using constants, instance fields and parameters.</w:t>
             </w:r>
+            <w:bookmarkStart w:id="84" w:name="_GoBack"/>
+            <w:bookmarkEnd w:id="84"/>
           </w:p>
           <w:p>
             <w:pPr>
@@ -49562,32 +49615,6 @@
                 <w:szCs w:val="24"/>
                 <w:lang w:eastAsia="da-DK"/>
               </w:rPr>
-              <w:t>It seems like -1 means “no value”. Change the code, such that the value -1 does not occur in the methods.</w:t>
-            </w:r>
-          </w:p>
-          <w:p>
-            <w:pPr>
-              <w:widowControl/>
-              <w:numPr>
-                <w:ilvl w:val="0"/>
-                <w:numId w:val="42"/>
-              </w:numPr>
-              <w:rPr>
-                <w:rFonts w:ascii="Calibri" w:eastAsia="Times New Roman" w:hAnsi="Calibri" w:cs="Times New Roman"/>
-                <w:color w:val="00000A"/>
-                <w:sz w:val="24"/>
-                <w:szCs w:val="24"/>
-                <w:lang w:eastAsia="da-DK"/>
-              </w:rPr>
-            </w:pPr>
-            <w:r>
-              <w:rPr>
-                <w:rFonts w:ascii="Calibri" w:eastAsia="Times New Roman" w:hAnsi="Calibri" w:cs="Times New Roman"/>
-                <w:color w:val="00000A"/>
-                <w:sz w:val="24"/>
-                <w:szCs w:val="24"/>
-                <w:lang w:eastAsia="da-DK"/>
-              </w:rPr>
               <w:t>Are there other values that are candidates for being replaced with con</w:t>
             </w:r>
             <w:r>
@@ -49634,7 +49661,7 @@
           <w:color w:val="00000A"/>
           <w:sz w:val="28"/>
           <w:szCs w:val="24"/>
-          <w:lang w:val="da-DK" w:eastAsia="da-DK"/>
+          <w:lang w:eastAsia="da-DK"/>
         </w:rPr>
         <w:br w:type="page"/>
       </w:r>
@@ -49724,16 +49751,16 @@
                 <w:lang w:eastAsia="da-DK"/>
               </w:rPr>
             </w:pPr>
-            <w:bookmarkStart w:id="84" w:name="_Toc510676387"/>
-            <w:bookmarkStart w:id="85" w:name="_Toc111979788"/>
+            <w:bookmarkStart w:id="85" w:name="_Toc510676387"/>
+            <w:bookmarkStart w:id="86" w:name="_Toc111979788"/>
             <w:r>
               <w:rPr>
                 <w:lang w:eastAsia="da-DK"/>
               </w:rPr>
               <w:t>Pro.2.15</w:t>
             </w:r>
-            <w:bookmarkEnd w:id="84"/>
             <w:bookmarkEnd w:id="85"/>
+            <w:bookmarkEnd w:id="86"/>
           </w:p>
           <w:p>
             <w:pPr>
@@ -50395,7 +50422,7 @@
 </file>
 
 <file path=word/endnotes.xml><?xml version="1.0" encoding="utf-8"?>
-<w:endnotes xmlns:wpc="http://schemas.microsoft.com/office/word/2010/wordprocessingCanvas" xmlns:cx="http://schemas.microsoft.com/office/drawing/2014/chartex" xmlns:cx1="http://schemas.microsoft.com/office/drawing/2015/9/8/chartex" xmlns:cx2="http://schemas.microsoft.com/office/drawing/2015/10/21/chartex" xmlns:cx3="http://schemas.microsoft.com/office/drawing/2016/5/9/chartex" xmlns:cx4="http://schemas.microsoft.com/office/drawing/2016/5/10/chartex" xmlns:cx5="http://schemas.microsoft.com/office/drawing/2016/5/11/chartex" xmlns:cx6="http://schemas.microsoft.com/office/drawing/2016/5/12/chartex" xmlns:cx7="http://schemas.microsoft.com/office/drawing/2016/5/13/chartex" xmlns:cx8="http://schemas.microsoft.com/office/drawing/2016/5/14/chartex" xmlns:mc="http://schemas.openxmlformats.org/markup-compatibility/2006" xmlns:aink="http://schemas.microsoft.com/office/drawing/2016/ink" xmlns:am3d="http://schemas.microsoft.com/office/drawing/2017/model3d" xmlns:o="urn:schemas-microsoft-com:office:office" xmlns:oel="http://schemas.microsoft.com/office/2019/extlst" xmlns:r="http://schemas.openxmlformats.org/officeDocument/2006/relationships" xmlns:m="http://schemas.openxmlformats.org/officeDocument/2006/math" xmlns:v="urn:schemas-microsoft-com:vml" xmlns:wp14="http://schemas.microsoft.com/office/word/2010/wordprocessingDrawing" xmlns:wp="http://schemas.openxmlformats.org/drawingml/2006/wordprocessingDrawing" xmlns:w10="urn:schemas-microsoft-com:office:word" xmlns:w="http://schemas.openxmlformats.org/wordprocessingml/2006/main" xmlns:w14="http://schemas.microsoft.com/office/word/2010/wordml" xmlns:w15="http://schemas.microsoft.com/office/word/2012/wordml" xmlns:w16cex="http://schemas.microsoft.com/office/word/2018/wordml/cex" xmlns:w16cid="http://schemas.microsoft.com/office/word/2016/wordml/cid" xmlns:w16="http://schemas.microsoft.com/office/word/2018/wordml" xmlns:w16sdtdh="http://schemas.microsoft.com/office/word/2020/wordml/sdtdatahash" xmlns:w16se="http://schemas.microsoft.com/office/word/2015/wordml/symex" xmlns:wpg="http://schemas.microsoft.com/office/word/2010/wordprocessingGroup" xmlns:wpi="http://schemas.microsoft.com/office/word/2010/wordprocessingInk" xmlns:wne="http://schemas.microsoft.com/office/word/2006/wordml" xmlns:wps="http://schemas.microsoft.com/office/word/2010/wordprocessingShape" mc:Ignorable="w14 w15 w16se w16cid w16 w16cex w16sdtdh wp14">
+<w:endnotes xmlns:wpc="http://schemas.microsoft.com/office/word/2010/wordprocessingCanvas" xmlns:cx="http://schemas.microsoft.com/office/drawing/2014/chartex" xmlns:cx1="http://schemas.microsoft.com/office/drawing/2015/9/8/chartex" xmlns:cx2="http://schemas.microsoft.com/office/drawing/2015/10/21/chartex" xmlns:cx3="http://schemas.microsoft.com/office/drawing/2016/5/9/chartex" xmlns:cx4="http://schemas.microsoft.com/office/drawing/2016/5/10/chartex" xmlns:cx5="http://schemas.microsoft.com/office/drawing/2016/5/11/chartex" xmlns:cx6="http://schemas.microsoft.com/office/drawing/2016/5/12/chartex" xmlns:cx7="http://schemas.microsoft.com/office/drawing/2016/5/13/chartex" xmlns:cx8="http://schemas.microsoft.com/office/drawing/2016/5/14/chartex" xmlns:mc="http://schemas.openxmlformats.org/markup-compatibility/2006" xmlns:aink="http://schemas.microsoft.com/office/drawing/2016/ink" xmlns:am3d="http://schemas.microsoft.com/office/drawing/2017/model3d" xmlns:o="urn:schemas-microsoft-com:office:office" xmlns:r="http://schemas.openxmlformats.org/officeDocument/2006/relationships" xmlns:m="http://schemas.openxmlformats.org/officeDocument/2006/math" xmlns:v="urn:schemas-microsoft-com:vml" xmlns:wp14="http://schemas.microsoft.com/office/word/2010/wordprocessingDrawing" xmlns:wp="http://schemas.openxmlformats.org/drawingml/2006/wordprocessingDrawing" xmlns:w10="urn:schemas-microsoft-com:office:word" xmlns:w="http://schemas.openxmlformats.org/wordprocessingml/2006/main" xmlns:w14="http://schemas.microsoft.com/office/word/2010/wordml" xmlns:w15="http://schemas.microsoft.com/office/word/2012/wordml" xmlns:w16cid="http://schemas.microsoft.com/office/word/2016/wordml/cid" xmlns:w16se="http://schemas.microsoft.com/office/word/2015/wordml/symex" xmlns:wpg="http://schemas.microsoft.com/office/word/2010/wordprocessingGroup" xmlns:wpi="http://schemas.microsoft.com/office/word/2010/wordprocessingInk" xmlns:wne="http://schemas.microsoft.com/office/word/2006/wordml" xmlns:wps="http://schemas.microsoft.com/office/word/2010/wordprocessingShape" mc:Ignorable="w14 w15 w16se w16cid wp14">
   <w:endnote w:type="separator" w:id="-1">
     <w:p>
       <w:r>
@@ -50414,7 +50441,7 @@
 </file>
 
 <file path=word/footer1.xml><?xml version="1.0" encoding="utf-8"?>
-<w:ftr xmlns:wpc="http://schemas.microsoft.com/office/word/2010/wordprocessingCanvas" xmlns:cx="http://schemas.microsoft.com/office/drawing/2014/chartex" xmlns:cx1="http://schemas.microsoft.com/office/drawing/2015/9/8/chartex" xmlns:cx2="http://schemas.microsoft.com/office/drawing/2015/10/21/chartex" xmlns:cx3="http://schemas.microsoft.com/office/drawing/2016/5/9/chartex" xmlns:cx4="http://schemas.microsoft.com/office/drawing/2016/5/10/chartex" xmlns:cx5="http://schemas.microsoft.com/office/drawing/2016/5/11/chartex" xmlns:cx6="http://schemas.microsoft.com/office/drawing/2016/5/12/chartex" xmlns:cx7="http://schemas.microsoft.com/office/drawing/2016/5/13/chartex" xmlns:cx8="http://schemas.microsoft.com/office/drawing/2016/5/14/chartex" xmlns:mc="http://schemas.openxmlformats.org/markup-compatibility/2006" xmlns:aink="http://schemas.microsoft.com/office/drawing/2016/ink" xmlns:am3d="http://schemas.microsoft.com/office/drawing/2017/model3d" xmlns:o="urn:schemas-microsoft-com:office:office" xmlns:oel="http://schemas.microsoft.com/office/2019/extlst" xmlns:r="http://schemas.openxmlformats.org/officeDocument/2006/relationships" xmlns:m="http://schemas.openxmlformats.org/officeDocument/2006/math" xmlns:v="urn:schemas-microsoft-com:vml" xmlns:wp14="http://schemas.microsoft.com/office/word/2010/wordprocessingDrawing" xmlns:wp="http://schemas.openxmlformats.org/drawingml/2006/wordprocessingDrawing" xmlns:w10="urn:schemas-microsoft-com:office:word" xmlns:w="http://schemas.openxmlformats.org/wordprocessingml/2006/main" xmlns:w14="http://schemas.microsoft.com/office/word/2010/wordml" xmlns:w15="http://schemas.microsoft.com/office/word/2012/wordml" xmlns:w16cex="http://schemas.microsoft.com/office/word/2018/wordml/cex" xmlns:w16cid="http://schemas.microsoft.com/office/word/2016/wordml/cid" xmlns:w16="http://schemas.microsoft.com/office/word/2018/wordml" xmlns:w16sdtdh="http://schemas.microsoft.com/office/word/2020/wordml/sdtdatahash" xmlns:w16se="http://schemas.microsoft.com/office/word/2015/wordml/symex" xmlns:wpg="http://schemas.microsoft.com/office/word/2010/wordprocessingGroup" xmlns:wpi="http://schemas.microsoft.com/office/word/2010/wordprocessingInk" xmlns:wne="http://schemas.microsoft.com/office/word/2006/wordml" xmlns:wps="http://schemas.microsoft.com/office/word/2010/wordprocessingShape" mc:Ignorable="w14 w15 w16se w16cid w16 w16cex w16sdtdh wp14">
+<w:ftr xmlns:wpc="http://schemas.microsoft.com/office/word/2010/wordprocessingCanvas" xmlns:cx="http://schemas.microsoft.com/office/drawing/2014/chartex" xmlns:cx1="http://schemas.microsoft.com/office/drawing/2015/9/8/chartex" xmlns:cx2="http://schemas.microsoft.com/office/drawing/2015/10/21/chartex" xmlns:cx3="http://schemas.microsoft.com/office/drawing/2016/5/9/chartex" xmlns:cx4="http://schemas.microsoft.com/office/drawing/2016/5/10/chartex" xmlns:cx5="http://schemas.microsoft.com/office/drawing/2016/5/11/chartex" xmlns:cx6="http://schemas.microsoft.com/office/drawing/2016/5/12/chartex" xmlns:cx7="http://schemas.microsoft.com/office/drawing/2016/5/13/chartex" xmlns:cx8="http://schemas.microsoft.com/office/drawing/2016/5/14/chartex" xmlns:mc="http://schemas.openxmlformats.org/markup-compatibility/2006" xmlns:aink="http://schemas.microsoft.com/office/drawing/2016/ink" xmlns:am3d="http://schemas.microsoft.com/office/drawing/2017/model3d" xmlns:o="urn:schemas-microsoft-com:office:office" xmlns:r="http://schemas.openxmlformats.org/officeDocument/2006/relationships" xmlns:m="http://schemas.openxmlformats.org/officeDocument/2006/math" xmlns:v="urn:schemas-microsoft-com:vml" xmlns:wp14="http://schemas.microsoft.com/office/word/2010/wordprocessingDrawing" xmlns:wp="http://schemas.openxmlformats.org/drawingml/2006/wordprocessingDrawing" xmlns:w10="urn:schemas-microsoft-com:office:word" xmlns:w="http://schemas.openxmlformats.org/wordprocessingml/2006/main" xmlns:w14="http://schemas.microsoft.com/office/word/2010/wordml" xmlns:w15="http://schemas.microsoft.com/office/word/2012/wordml" xmlns:w16cid="http://schemas.microsoft.com/office/word/2016/wordml/cid" xmlns:w16se="http://schemas.microsoft.com/office/word/2015/wordml/symex" xmlns:wpg="http://schemas.microsoft.com/office/word/2010/wordprocessingGroup" xmlns:wpi="http://schemas.microsoft.com/office/word/2010/wordprocessingInk" xmlns:wne="http://schemas.microsoft.com/office/word/2006/wordml" xmlns:wps="http://schemas.microsoft.com/office/word/2010/wordprocessingShape" mc:Ignorable="w14 w15 w16se w16cid wp14">
   <w:sdt>
     <w:sdtPr>
       <w:id w:val="-645208757"/>
@@ -50460,7 +50487,7 @@
 </file>
 
 <file path=word/footnotes.xml><?xml version="1.0" encoding="utf-8"?>
-<w:footnotes xmlns:wpc="http://schemas.microsoft.com/office/word/2010/wordprocessingCanvas" xmlns:cx="http://schemas.microsoft.com/office/drawing/2014/chartex" xmlns:cx1="http://schemas.microsoft.com/office/drawing/2015/9/8/chartex" xmlns:cx2="http://schemas.microsoft.com/office/drawing/2015/10/21/chartex" xmlns:cx3="http://schemas.microsoft.com/office/drawing/2016/5/9/chartex" xmlns:cx4="http://schemas.microsoft.com/office/drawing/2016/5/10/chartex" xmlns:cx5="http://schemas.microsoft.com/office/drawing/2016/5/11/chartex" xmlns:cx6="http://schemas.microsoft.com/office/drawing/2016/5/12/chartex" xmlns:cx7="http://schemas.microsoft.com/office/drawing/2016/5/13/chartex" xmlns:cx8="http://schemas.microsoft.com/office/drawing/2016/5/14/chartex" xmlns:mc="http://schemas.openxmlformats.org/markup-compatibility/2006" xmlns:aink="http://schemas.microsoft.com/office/drawing/2016/ink" xmlns:am3d="http://schemas.microsoft.com/office/drawing/2017/model3d" xmlns:o="urn:schemas-microsoft-com:office:office" xmlns:oel="http://schemas.microsoft.com/office/2019/extlst" xmlns:r="http://schemas.openxmlformats.org/officeDocument/2006/relationships" xmlns:m="http://schemas.openxmlformats.org/officeDocument/2006/math" xmlns:v="urn:schemas-microsoft-com:vml" xmlns:wp14="http://schemas.microsoft.com/office/word/2010/wordprocessingDrawing" xmlns:wp="http://schemas.openxmlformats.org/drawingml/2006/wordprocessingDrawing" xmlns:w10="urn:schemas-microsoft-com:office:word" xmlns:w="http://schemas.openxmlformats.org/wordprocessingml/2006/main" xmlns:w14="http://schemas.microsoft.com/office/word/2010/wordml" xmlns:w15="http://schemas.microsoft.com/office/word/2012/wordml" xmlns:w16cex="http://schemas.microsoft.com/office/word/2018/wordml/cex" xmlns:w16cid="http://schemas.microsoft.com/office/word/2016/wordml/cid" xmlns:w16="http://schemas.microsoft.com/office/word/2018/wordml" xmlns:w16sdtdh="http://schemas.microsoft.com/office/word/2020/wordml/sdtdatahash" xmlns:w16se="http://schemas.microsoft.com/office/word/2015/wordml/symex" xmlns:wpg="http://schemas.microsoft.com/office/word/2010/wordprocessingGroup" xmlns:wpi="http://schemas.microsoft.com/office/word/2010/wordprocessingInk" xmlns:wne="http://schemas.microsoft.com/office/word/2006/wordml" xmlns:wps="http://schemas.microsoft.com/office/word/2010/wordprocessingShape" mc:Ignorable="w14 w15 w16se w16cid w16 w16cex w16sdtdh wp14">
+<w:footnotes xmlns:wpc="http://schemas.microsoft.com/office/word/2010/wordprocessingCanvas" xmlns:cx="http://schemas.microsoft.com/office/drawing/2014/chartex" xmlns:cx1="http://schemas.microsoft.com/office/drawing/2015/9/8/chartex" xmlns:cx2="http://schemas.microsoft.com/office/drawing/2015/10/21/chartex" xmlns:cx3="http://schemas.microsoft.com/office/drawing/2016/5/9/chartex" xmlns:cx4="http://schemas.microsoft.com/office/drawing/2016/5/10/chartex" xmlns:cx5="http://schemas.microsoft.com/office/drawing/2016/5/11/chartex" xmlns:cx6="http://schemas.microsoft.com/office/drawing/2016/5/12/chartex" xmlns:cx7="http://schemas.microsoft.com/office/drawing/2016/5/13/chartex" xmlns:cx8="http://schemas.microsoft.com/office/drawing/2016/5/14/chartex" xmlns:mc="http://schemas.openxmlformats.org/markup-compatibility/2006" xmlns:aink="http://schemas.microsoft.com/office/drawing/2016/ink" xmlns:am3d="http://schemas.microsoft.com/office/drawing/2017/model3d" xmlns:o="urn:schemas-microsoft-com:office:office" xmlns:r="http://schemas.openxmlformats.org/officeDocument/2006/relationships" xmlns:m="http://schemas.openxmlformats.org/officeDocument/2006/math" xmlns:v="urn:schemas-microsoft-com:vml" xmlns:wp14="http://schemas.microsoft.com/office/word/2010/wordprocessingDrawing" xmlns:wp="http://schemas.openxmlformats.org/drawingml/2006/wordprocessingDrawing" xmlns:w10="urn:schemas-microsoft-com:office:word" xmlns:w="http://schemas.openxmlformats.org/wordprocessingml/2006/main" xmlns:w14="http://schemas.microsoft.com/office/word/2010/wordml" xmlns:w15="http://schemas.microsoft.com/office/word/2012/wordml" xmlns:w16cid="http://schemas.microsoft.com/office/word/2016/wordml/cid" xmlns:w16se="http://schemas.microsoft.com/office/word/2015/wordml/symex" xmlns:wpg="http://schemas.microsoft.com/office/word/2010/wordprocessingGroup" xmlns:wpi="http://schemas.microsoft.com/office/word/2010/wordprocessingInk" xmlns:wne="http://schemas.microsoft.com/office/word/2006/wordml" xmlns:wps="http://schemas.microsoft.com/office/word/2010/wordprocessingShape" mc:Ignorable="w14 w15 w16se w16cid wp14">
   <w:footnote w:type="separator" w:id="-1">
     <w:p>
       <w:r>
@@ -50479,7 +50506,7 @@
 </file>
 
 <file path=word/numbering.xml><?xml version="1.0" encoding="utf-8"?>
-<w:numbering xmlns:wpc="http://schemas.microsoft.com/office/word/2010/wordprocessingCanvas" xmlns:cx="http://schemas.microsoft.com/office/drawing/2014/chartex" xmlns:cx1="http://schemas.microsoft.com/office/drawing/2015/9/8/chartex" xmlns:cx2="http://schemas.microsoft.com/office/drawing/2015/10/21/chartex" xmlns:cx3="http://schemas.microsoft.com/office/drawing/2016/5/9/chartex" xmlns:cx4="http://schemas.microsoft.com/office/drawing/2016/5/10/chartex" xmlns:cx5="http://schemas.microsoft.com/office/drawing/2016/5/11/chartex" xmlns:cx6="http://schemas.microsoft.com/office/drawing/2016/5/12/chartex" xmlns:cx7="http://schemas.microsoft.com/office/drawing/2016/5/13/chartex" xmlns:cx8="http://schemas.microsoft.com/office/drawing/2016/5/14/chartex" xmlns:mc="http://schemas.openxmlformats.org/markup-compatibility/2006" xmlns:aink="http://schemas.microsoft.com/office/drawing/2016/ink" xmlns:am3d="http://schemas.microsoft.com/office/drawing/2017/model3d" xmlns:o="urn:schemas-microsoft-com:office:office" xmlns:oel="http://schemas.microsoft.com/office/2019/extlst" xmlns:r="http://schemas.openxmlformats.org/officeDocument/2006/relationships" xmlns:m="http://schemas.openxmlformats.org/officeDocument/2006/math" xmlns:v="urn:schemas-microsoft-com:vml" xmlns:wp14="http://schemas.microsoft.com/office/word/2010/wordprocessingDrawing" xmlns:wp="http://schemas.openxmlformats.org/drawingml/2006/wordprocessingDrawing" xmlns:w10="urn:schemas-microsoft-com:office:word" xmlns:w="http://schemas.openxmlformats.org/wordprocessingml/2006/main" xmlns:w14="http://schemas.microsoft.com/office/word/2010/wordml" xmlns:w15="http://schemas.microsoft.com/office/word/2012/wordml" xmlns:w16cex="http://schemas.microsoft.com/office/word/2018/wordml/cex" xmlns:w16cid="http://schemas.microsoft.com/office/word/2016/wordml/cid" xmlns:w16="http://schemas.microsoft.com/office/word/2018/wordml" xmlns:w16sdtdh="http://schemas.microsoft.com/office/word/2020/wordml/sdtdatahash" xmlns:w16se="http://schemas.microsoft.com/office/word/2015/wordml/symex" xmlns:wpg="http://schemas.microsoft.com/office/word/2010/wordprocessingGroup" xmlns:wpi="http://schemas.microsoft.com/office/word/2010/wordprocessingInk" xmlns:wne="http://schemas.microsoft.com/office/word/2006/wordml" xmlns:wps="http://schemas.microsoft.com/office/word/2010/wordprocessingShape" mc:Ignorable="w14 w15 w16se w16cid w16 w16cex w16sdtdh wp14">
+<w:numbering xmlns:wpc="http://schemas.microsoft.com/office/word/2010/wordprocessingCanvas" xmlns:cx="http://schemas.microsoft.com/office/drawing/2014/chartex" xmlns:cx1="http://schemas.microsoft.com/office/drawing/2015/9/8/chartex" xmlns:cx2="http://schemas.microsoft.com/office/drawing/2015/10/21/chartex" xmlns:cx3="http://schemas.microsoft.com/office/drawing/2016/5/9/chartex" xmlns:cx4="http://schemas.microsoft.com/office/drawing/2016/5/10/chartex" xmlns:cx5="http://schemas.microsoft.com/office/drawing/2016/5/11/chartex" xmlns:cx6="http://schemas.microsoft.com/office/drawing/2016/5/12/chartex" xmlns:cx7="http://schemas.microsoft.com/office/drawing/2016/5/13/chartex" xmlns:cx8="http://schemas.microsoft.com/office/drawing/2016/5/14/chartex" xmlns:mc="http://schemas.openxmlformats.org/markup-compatibility/2006" xmlns:aink="http://schemas.microsoft.com/office/drawing/2016/ink" xmlns:am3d="http://schemas.microsoft.com/office/drawing/2017/model3d" xmlns:o="urn:schemas-microsoft-com:office:office" xmlns:r="http://schemas.openxmlformats.org/officeDocument/2006/relationships" xmlns:m="http://schemas.openxmlformats.org/officeDocument/2006/math" xmlns:v="urn:schemas-microsoft-com:vml" xmlns:wp14="http://schemas.microsoft.com/office/word/2010/wordprocessingDrawing" xmlns:wp="http://schemas.openxmlformats.org/drawingml/2006/wordprocessingDrawing" xmlns:w10="urn:schemas-microsoft-com:office:word" xmlns:w="http://schemas.openxmlformats.org/wordprocessingml/2006/main" xmlns:w14="http://schemas.microsoft.com/office/word/2010/wordml" xmlns:w15="http://schemas.microsoft.com/office/word/2012/wordml" xmlns:w16cid="http://schemas.microsoft.com/office/word/2016/wordml/cid" xmlns:w16se="http://schemas.microsoft.com/office/word/2015/wordml/symex" xmlns:wpg="http://schemas.microsoft.com/office/word/2010/wordprocessingGroup" xmlns:wpi="http://schemas.microsoft.com/office/word/2010/wordprocessingInk" xmlns:wne="http://schemas.microsoft.com/office/word/2006/wordml" xmlns:wps="http://schemas.microsoft.com/office/word/2010/wordprocessingShape" mc:Ignorable="w14 w15 w16se w16cid wp14">
   <w:abstractNum w:abstractNumId="0" w15:restartNumberingAfterBreak="0">
     <w:nsid w:val="02D97331"/>
     <w:multiLevelType w:val="hybridMultilevel"/>
@@ -54907,133 +54934,133 @@
       </w:pPr>
     </w:lvl>
   </w:abstractNum>
-  <w:num w:numId="1" w16cid:durableId="2010867915">
+  <w:num w:numId="1">
     <w:abstractNumId w:val="0"/>
   </w:num>
-  <w:num w:numId="2" w16cid:durableId="672804533">
+  <w:num w:numId="2">
     <w:abstractNumId w:val="39"/>
   </w:num>
-  <w:num w:numId="3" w16cid:durableId="1419985182">
+  <w:num w:numId="3">
     <w:abstractNumId w:val="6"/>
   </w:num>
-  <w:num w:numId="4" w16cid:durableId="137310443">
+  <w:num w:numId="4">
     <w:abstractNumId w:val="35"/>
   </w:num>
-  <w:num w:numId="5" w16cid:durableId="99380321">
+  <w:num w:numId="5">
     <w:abstractNumId w:val="26"/>
   </w:num>
-  <w:num w:numId="6" w16cid:durableId="402143571">
+  <w:num w:numId="6">
     <w:abstractNumId w:val="16"/>
   </w:num>
-  <w:num w:numId="7" w16cid:durableId="968439141">
+  <w:num w:numId="7">
     <w:abstractNumId w:val="7"/>
   </w:num>
-  <w:num w:numId="8" w16cid:durableId="1224410906">
+  <w:num w:numId="8">
     <w:abstractNumId w:val="8"/>
   </w:num>
-  <w:num w:numId="9" w16cid:durableId="1392771195">
+  <w:num w:numId="9">
     <w:abstractNumId w:val="28"/>
   </w:num>
-  <w:num w:numId="10" w16cid:durableId="1911308538">
+  <w:num w:numId="10">
     <w:abstractNumId w:val="38"/>
   </w:num>
-  <w:num w:numId="11" w16cid:durableId="1448237719">
+  <w:num w:numId="11">
     <w:abstractNumId w:val="40"/>
   </w:num>
-  <w:num w:numId="12" w16cid:durableId="372310897">
+  <w:num w:numId="12">
     <w:abstractNumId w:val="34"/>
   </w:num>
-  <w:num w:numId="13" w16cid:durableId="1324352675">
+  <w:num w:numId="13">
     <w:abstractNumId w:val="37"/>
   </w:num>
-  <w:num w:numId="14" w16cid:durableId="329068144">
+  <w:num w:numId="14">
     <w:abstractNumId w:val="20"/>
   </w:num>
-  <w:num w:numId="15" w16cid:durableId="360712802">
+  <w:num w:numId="15">
     <w:abstractNumId w:val="33"/>
   </w:num>
-  <w:num w:numId="16" w16cid:durableId="942538830">
+  <w:num w:numId="16">
     <w:abstractNumId w:val="1"/>
   </w:num>
-  <w:num w:numId="17" w16cid:durableId="1520198051">
+  <w:num w:numId="17">
     <w:abstractNumId w:val="12"/>
   </w:num>
-  <w:num w:numId="18" w16cid:durableId="736586592">
+  <w:num w:numId="18">
     <w:abstractNumId w:val="30"/>
   </w:num>
-  <w:num w:numId="19" w16cid:durableId="913465494">
+  <w:num w:numId="19">
     <w:abstractNumId w:val="36"/>
   </w:num>
-  <w:num w:numId="20" w16cid:durableId="1952929128">
+  <w:num w:numId="20">
     <w:abstractNumId w:val="25"/>
   </w:num>
-  <w:num w:numId="21" w16cid:durableId="2080590516">
+  <w:num w:numId="21">
     <w:abstractNumId w:val="22"/>
   </w:num>
-  <w:num w:numId="22" w16cid:durableId="965694222">
+  <w:num w:numId="22">
     <w:abstractNumId w:val="14"/>
   </w:num>
-  <w:num w:numId="23" w16cid:durableId="773672594">
+  <w:num w:numId="23">
     <w:abstractNumId w:val="2"/>
   </w:num>
-  <w:num w:numId="24" w16cid:durableId="1145465374">
+  <w:num w:numId="24">
     <w:abstractNumId w:val="18"/>
   </w:num>
-  <w:num w:numId="25" w16cid:durableId="510220428">
+  <w:num w:numId="25">
     <w:abstractNumId w:val="19"/>
   </w:num>
-  <w:num w:numId="26" w16cid:durableId="316618178">
+  <w:num w:numId="26">
     <w:abstractNumId w:val="13"/>
   </w:num>
-  <w:num w:numId="27" w16cid:durableId="990326490">
+  <w:num w:numId="27">
     <w:abstractNumId w:val="5"/>
   </w:num>
-  <w:num w:numId="28" w16cid:durableId="2133476795">
+  <w:num w:numId="28">
     <w:abstractNumId w:val="29"/>
   </w:num>
-  <w:num w:numId="29" w16cid:durableId="1442846638">
+  <w:num w:numId="29">
     <w:abstractNumId w:val="11"/>
   </w:num>
-  <w:num w:numId="30" w16cid:durableId="372854803">
+  <w:num w:numId="30">
     <w:abstractNumId w:val="27"/>
   </w:num>
-  <w:num w:numId="31" w16cid:durableId="1299533792">
+  <w:num w:numId="31">
     <w:abstractNumId w:val="21"/>
   </w:num>
-  <w:num w:numId="32" w16cid:durableId="1119684841">
+  <w:num w:numId="32">
     <w:abstractNumId w:val="42"/>
   </w:num>
-  <w:num w:numId="33" w16cid:durableId="128981312">
+  <w:num w:numId="33">
     <w:abstractNumId w:val="17"/>
   </w:num>
-  <w:num w:numId="34" w16cid:durableId="478032285">
+  <w:num w:numId="34">
     <w:abstractNumId w:val="24"/>
   </w:num>
-  <w:num w:numId="35" w16cid:durableId="221329091">
+  <w:num w:numId="35">
     <w:abstractNumId w:val="31"/>
   </w:num>
-  <w:num w:numId="36" w16cid:durableId="2040547394">
+  <w:num w:numId="36">
     <w:abstractNumId w:val="4"/>
   </w:num>
-  <w:num w:numId="37" w16cid:durableId="869345258">
+  <w:num w:numId="37">
     <w:abstractNumId w:val="3"/>
   </w:num>
-  <w:num w:numId="38" w16cid:durableId="1946109434">
+  <w:num w:numId="38">
     <w:abstractNumId w:val="32"/>
   </w:num>
-  <w:num w:numId="39" w16cid:durableId="1400178095">
+  <w:num w:numId="39">
     <w:abstractNumId w:val="15"/>
   </w:num>
-  <w:num w:numId="40" w16cid:durableId="930696656">
+  <w:num w:numId="40">
     <w:abstractNumId w:val="41"/>
   </w:num>
-  <w:num w:numId="41" w16cid:durableId="440688164">
+  <w:num w:numId="41">
     <w:abstractNumId w:val="10"/>
   </w:num>
-  <w:num w:numId="42" w16cid:durableId="1689866992">
+  <w:num w:numId="42">
     <w:abstractNumId w:val="23"/>
   </w:num>
-  <w:num w:numId="43" w16cid:durableId="1535802052">
+  <w:num w:numId="43">
     <w:abstractNumId w:val="9"/>
   </w:num>
   <w:numIdMacAtCleanup w:val="43"/>
@@ -55041,7 +55068,7 @@
 </file>
 
 <file path=word/styles.xml><?xml version="1.0" encoding="utf-8"?>
-<w:styles xmlns:mc="http://schemas.openxmlformats.org/markup-compatibility/2006" xmlns:r="http://schemas.openxmlformats.org/officeDocument/2006/relationships" xmlns:w="http://schemas.openxmlformats.org/wordprocessingml/2006/main" xmlns:w14="http://schemas.microsoft.com/office/word/2010/wordml" xmlns:w15="http://schemas.microsoft.com/office/word/2012/wordml" xmlns:w16cex="http://schemas.microsoft.com/office/word/2018/wordml/cex" xmlns:w16cid="http://schemas.microsoft.com/office/word/2016/wordml/cid" xmlns:w16="http://schemas.microsoft.com/office/word/2018/wordml" xmlns:w16sdtdh="http://schemas.microsoft.com/office/word/2020/wordml/sdtdatahash" xmlns:w16se="http://schemas.microsoft.com/office/word/2015/wordml/symex" mc:Ignorable="w14 w15 w16se w16cid w16 w16cex w16sdtdh">
+<w:styles xmlns:mc="http://schemas.openxmlformats.org/markup-compatibility/2006" xmlns:r="http://schemas.openxmlformats.org/officeDocument/2006/relationships" xmlns:w="http://schemas.openxmlformats.org/wordprocessingml/2006/main" xmlns:w14="http://schemas.microsoft.com/office/word/2010/wordml" xmlns:w15="http://schemas.microsoft.com/office/word/2012/wordml" xmlns:w16cid="http://schemas.microsoft.com/office/word/2016/wordml/cid" xmlns:w16se="http://schemas.microsoft.com/office/word/2015/wordml/symex" mc:Ignorable="w14 w15 w16se w16cid">
   <w:docDefaults>
     <w:rPrDefault>
       <w:rPr>
@@ -55057,7 +55084,7 @@
       </w:pPr>
     </w:pPrDefault>
   </w:docDefaults>
-  <w:latentStyles w:defLockedState="0" w:defUIPriority="99" w:defSemiHidden="0" w:defUnhideWhenUsed="0" w:defQFormat="0" w:count="376">
+  <w:latentStyles w:defLockedState="0" w:defUIPriority="99" w:defSemiHidden="0" w:defUnhideWhenUsed="0" w:defQFormat="0" w:count="375">
     <w:lsdException w:name="Normal" w:uiPriority="1" w:qFormat="1"/>
     <w:lsdException w:name="heading 1" w:uiPriority="1" w:qFormat="1"/>
     <w:lsdException w:name="heading 2" w:semiHidden="1" w:uiPriority="1" w:unhideWhenUsed="1" w:qFormat="1"/>
@@ -55433,7 +55460,6 @@
     <w:lsdException w:name="Smart Hyperlink" w:semiHidden="1" w:unhideWhenUsed="1"/>
     <w:lsdException w:name="Hashtag" w:semiHidden="1" w:unhideWhenUsed="1"/>
     <w:lsdException w:name="Unresolved Mention" w:semiHidden="1" w:unhideWhenUsed="1"/>
-    <w:lsdException w:name="Smart Link" w:semiHidden="1" w:unhideWhenUsed="1"/>
   </w:latentStyles>
   <w:style w:type="paragraph" w:default="1" w:styleId="Normal">
     <w:name w:val="Normal"/>
@@ -56228,7 +56254,7 @@
 </file>
 
 <file path=customXml/itemProps2.xml><?xml version="1.0" encoding="utf-8"?>
-<ds:datastoreItem xmlns:ds="http://schemas.openxmlformats.org/officeDocument/2006/customXml" ds:itemID="{5A28A25A-871C-475C-BCEF-6812BFCFE3E4}">
+<ds:datastoreItem xmlns:ds="http://schemas.openxmlformats.org/officeDocument/2006/customXml" ds:itemID="{501AF70B-8653-4A84-8DB9-B28E9D08DC09}">
   <ds:schemaRefs>
     <ds:schemaRef ds:uri="http://schemas.openxmlformats.org/officeDocument/2006/bibliography"/>
   </ds:schemaRefs>

</xml_diff>